<commit_message>
Actualización de Manual de Usuario
</commit_message>
<xml_diff>
--- a/Manuales/Manual de Usuario.docx
+++ b/Manuales/Manual de Usuario.docx
@@ -1031,15 +1031,7 @@
           <w:b/>
           <w:sz w:val="28"/>
         </w:rPr>
-        <w:t xml:space="preserve">Conexión del </w:t>
-      </w:r>
-      <w:r>
-        <w:rPr>
-          <w:rFonts w:ascii="Calibri" w:hAnsi="Calibri" w:cs="Calibri"/>
-          <w:b/>
-          <w:sz w:val="28"/>
-        </w:rPr>
-        <w:t>Servidor con el Cliente</w:t>
+        <w:t>Conexión del Servidor con el Cliente</w:t>
       </w:r>
     </w:p>
     <w:p>
@@ -1680,10 +1672,101 @@
         </w:rPr>
         <w:t xml:space="preserve"> </w:t>
       </w:r>
-    </w:p>
-    <w:p>
-      <w:pPr>
-        <w:jc w:val="both"/>
+      <w:r>
+        <w:rPr>
+          <w:sz w:val="24"/>
+        </w:rPr>
+        <w:t>Cada función requiere de un ingreso correcto de datos, respetando los tipos de datos declarados que conforman la base de datos de MySQL; para más información referirse al diagrama entidad-relación.</w:t>
+      </w:r>
+    </w:p>
+    <w:p>
+      <w:pPr>
+        <w:jc w:val="both"/>
+        <w:rPr>
+          <w:sz w:val="24"/>
+        </w:rPr>
+      </w:pPr>
+      <w:r>
+        <w:rPr>
+          <w:noProof/>
+          <w:sz w:val="24"/>
+          <w:lang w:eastAsia="es-EC"/>
+        </w:rPr>
+        <w:drawing>
+          <wp:anchor distT="0" distB="0" distL="114300" distR="114300" simplePos="0" relativeHeight="251663360" behindDoc="0" locked="0" layoutInCell="1" allowOverlap="1" wp14:anchorId="680A49D9" wp14:editId="6DC00310">
+            <wp:simplePos x="0" y="0"/>
+            <wp:positionH relativeFrom="margin">
+              <wp:align>center</wp:align>
+            </wp:positionH>
+            <wp:positionV relativeFrom="paragraph">
+              <wp:posOffset>229235</wp:posOffset>
+            </wp:positionV>
+            <wp:extent cx="7465977" cy="2571750"/>
+            <wp:effectExtent l="0" t="0" r="1905" b="0"/>
+            <wp:wrapThrough wrapText="bothSides">
+              <wp:wrapPolygon edited="0">
+                <wp:start x="0" y="0"/>
+                <wp:lineTo x="0" y="21440"/>
+                <wp:lineTo x="21550" y="21440"/>
+                <wp:lineTo x="21550" y="0"/>
+                <wp:lineTo x="0" y="0"/>
+              </wp:wrapPolygon>
+            </wp:wrapThrough>
+            <wp:docPr id="2" name="Imagen 2" descr="H:\ProyectoLinuxFinal\diagramas\entidadrelacion.PNG"/>
+            <wp:cNvGraphicFramePr>
+              <a:graphicFrameLocks xmlns:a="http://schemas.openxmlformats.org/drawingml/2006/main" noChangeAspect="1"/>
+            </wp:cNvGraphicFramePr>
+            <a:graphic xmlns:a="http://schemas.openxmlformats.org/drawingml/2006/main">
+              <a:graphicData uri="http://schemas.openxmlformats.org/drawingml/2006/picture">
+                <pic:pic xmlns:pic="http://schemas.openxmlformats.org/drawingml/2006/picture">
+                  <pic:nvPicPr>
+                    <pic:cNvPr id="0" name="Picture 1" descr="H:\ProyectoLinuxFinal\diagramas\entidadrelacion.PNG"/>
+                    <pic:cNvPicPr>
+                      <a:picLocks noChangeAspect="1" noChangeArrowheads="1"/>
+                    </pic:cNvPicPr>
+                  </pic:nvPicPr>
+                  <pic:blipFill>
+                    <a:blip r:embed="rId10">
+                      <a:extLst>
+                        <a:ext uri="{28A0092B-C50C-407E-A947-70E740481C1C}">
+                          <a14:useLocalDpi xmlns:a14="http://schemas.microsoft.com/office/drawing/2010/main" val="0"/>
+                        </a:ext>
+                      </a:extLst>
+                    </a:blip>
+                    <a:srcRect/>
+                    <a:stretch>
+                      <a:fillRect/>
+                    </a:stretch>
+                  </pic:blipFill>
+                  <pic:spPr bwMode="auto">
+                    <a:xfrm>
+                      <a:off x="0" y="0"/>
+                      <a:ext cx="7465977" cy="2571750"/>
+                    </a:xfrm>
+                    <a:prstGeom prst="rect">
+                      <a:avLst/>
+                    </a:prstGeom>
+                    <a:noFill/>
+                    <a:ln>
+                      <a:noFill/>
+                    </a:ln>
+                  </pic:spPr>
+                </pic:pic>
+              </a:graphicData>
+            </a:graphic>
+            <wp14:sizeRelH relativeFrom="page">
+              <wp14:pctWidth>0</wp14:pctWidth>
+            </wp14:sizeRelH>
+            <wp14:sizeRelV relativeFrom="page">
+              <wp14:pctHeight>0</wp14:pctHeight>
+            </wp14:sizeRelV>
+          </wp:anchor>
+        </w:drawing>
+      </w:r>
+    </w:p>
+    <w:p>
+      <w:pPr>
+        <w:jc w:val="center"/>
         <w:rPr>
           <w:rFonts w:ascii="Calibri" w:hAnsi="Calibri" w:cs="Calibri"/>
           <w:i/>
@@ -1692,17 +1775,169 @@
           <w:lang w:eastAsia="es-EC"/>
         </w:rPr>
       </w:pPr>
+      <w:r>
+        <w:rPr>
+          <w:rFonts w:ascii="Calibri" w:hAnsi="Calibri" w:cs="Calibri"/>
+          <w:i/>
+          <w:noProof/>
+          <w:sz w:val="24"/>
+          <w:lang w:eastAsia="es-EC"/>
+        </w:rPr>
+        <w:t xml:space="preserve">Ilustración </w:t>
+      </w:r>
+      <w:r>
+        <w:rPr>
+          <w:rFonts w:ascii="Calibri" w:hAnsi="Calibri" w:cs="Calibri"/>
+          <w:i/>
+          <w:noProof/>
+          <w:sz w:val="24"/>
+          <w:lang w:eastAsia="es-EC"/>
+        </w:rPr>
+        <w:t>5</w:t>
+      </w:r>
+      <w:r>
+        <w:rPr>
+          <w:rFonts w:ascii="Calibri" w:hAnsi="Calibri" w:cs="Calibri"/>
+          <w:i/>
+          <w:noProof/>
+          <w:sz w:val="24"/>
+          <w:lang w:eastAsia="es-EC"/>
+        </w:rPr>
+        <w:t xml:space="preserve">. </w:t>
+      </w:r>
+      <w:r>
+        <w:rPr>
+          <w:rFonts w:ascii="Calibri" w:hAnsi="Calibri" w:cs="Calibri"/>
+          <w:i/>
+          <w:noProof/>
+          <w:sz w:val="24"/>
+          <w:lang w:eastAsia="es-EC"/>
+        </w:rPr>
+        <w:t xml:space="preserve">Diagrama entidad-relación </w:t>
+      </w:r>
+      <w:r>
+        <w:rPr>
+          <w:rFonts w:ascii="Calibri" w:hAnsi="Calibri" w:cs="Calibri"/>
+          <w:i/>
+          <w:noProof/>
+          <w:sz w:val="24"/>
+          <w:lang w:eastAsia="es-EC"/>
+        </w:rPr>
+        <w:t>(</w:t>
+      </w:r>
+      <w:r>
+        <w:rPr>
+          <w:rFonts w:ascii="Calibri" w:hAnsi="Calibri" w:cs="Calibri"/>
+          <w:i/>
+          <w:noProof/>
+          <w:sz w:val="24"/>
+          <w:lang w:eastAsia="es-EC"/>
+        </w:rPr>
+        <w:t>contiene tipos de datos</w:t>
+      </w:r>
+      <w:r>
+        <w:rPr>
+          <w:rFonts w:ascii="Calibri" w:hAnsi="Calibri" w:cs="Calibri"/>
+          <w:i/>
+          <w:noProof/>
+          <w:sz w:val="24"/>
+          <w:lang w:eastAsia="es-EC"/>
+        </w:rPr>
+        <w:t>)</w:t>
+      </w:r>
+    </w:p>
+    <w:p>
+      <w:pPr>
+        <w:rPr>
+          <w:rFonts w:ascii="Calibri" w:hAnsi="Calibri" w:cs="Calibri"/>
+          <w:i/>
+          <w:noProof/>
+          <w:sz w:val="24"/>
+          <w:lang w:eastAsia="es-EC"/>
+        </w:rPr>
+      </w:pPr>
+    </w:p>
+    <w:p>
+      <w:pPr>
+        <w:jc w:val="both"/>
+        <w:rPr>
+          <w:sz w:val="24"/>
+        </w:rPr>
+      </w:pPr>
+      <w:r>
+        <w:rPr>
+          <w:sz w:val="24"/>
+        </w:rPr>
+        <w:t xml:space="preserve">Para las funciones que permitan realizar el ingreso de una nueva ciudad, parroquia, sector o nodo, se llenarán los datos asociados a las tablas mencionadas, mismos datos que se pueden consultar en el diagrama entidad-relación (referirse a la Ilustración 5). </w:t>
+      </w:r>
+    </w:p>
+    <w:p>
+      <w:pPr>
+        <w:jc w:val="both"/>
+        <w:rPr>
+          <w:sz w:val="24"/>
+        </w:rPr>
+      </w:pPr>
+      <w:r>
+        <w:rPr>
+          <w:sz w:val="24"/>
+        </w:rPr>
+        <w:t>La opción 9 muestra los nodos sensores que hayan detectado un incendio a través de un diagrama de pastel, lo que facilita la identificación de en qué sector se han producido siniestros con mayor frecuencia (Cada nodo tiene un identificador propio que lleva en el mismo una abreviatura del Sector en el que se encuentra desplegado).</w:t>
+      </w:r>
+    </w:p>
+    <w:p>
+      <w:pPr>
+        <w:jc w:val="both"/>
+        <w:rPr>
+          <w:sz w:val="24"/>
+        </w:rPr>
+      </w:pPr>
+      <w:r>
+        <w:rPr>
+          <w:sz w:val="24"/>
+        </w:rPr>
+        <w:t>Por otro lado, la opción 10 genera un diagrama de barras según franjas horarias y fechas especificadas por consola</w:t>
+      </w:r>
+      <w:r>
+        <w:rPr>
+          <w:sz w:val="24"/>
+        </w:rPr>
+        <w:t>; esto también ayuda a identificar en qué hora del día suelen ocurrir este tipo de incidentes.</w:t>
+      </w:r>
       <w:bookmarkStart w:id="0" w:name="_GoBack"/>
       <w:bookmarkEnd w:id="0"/>
     </w:p>
     <w:p>
       <w:pPr>
-        <w:jc w:val="center"/>
-        <w:rPr>
-          <w:rFonts w:ascii="Calibri" w:hAnsi="Calibri" w:cs="Calibri"/>
-          <w:sz w:val="24"/>
-        </w:rPr>
-      </w:pPr>
+        <w:jc w:val="both"/>
+        <w:rPr>
+          <w:sz w:val="24"/>
+        </w:rPr>
+      </w:pPr>
+      <w:r>
+        <w:rPr>
+          <w:sz w:val="24"/>
+        </w:rPr>
+        <w:t xml:space="preserve">Por </w:t>
+      </w:r>
+      <w:r>
+        <w:rPr>
+          <w:sz w:val="24"/>
+        </w:rPr>
+        <w:t>último,</w:t>
+      </w:r>
+      <w:r>
+        <w:rPr>
+          <w:sz w:val="24"/>
+        </w:rPr>
+        <w:t xml:space="preserve"> se tienen opciones para realizar consultas relacionadas con las entidades involucradas: es posible consultar los nodos, las ciudades, </w:t>
+      </w:r>
+      <w:r>
+        <w:rPr>
+          <w:sz w:val="24"/>
+        </w:rPr>
+        <w:t>las parroquias registradas, etc.</w:t>
+      </w:r>
     </w:p>
     <w:sectPr>
       <w:pgSz w:w="12240" w:h="15840"/>

</xml_diff>